<commit_message>
LE_10_01 Revisado con corrección de estilo. LE_07_02 En edición LE_07_07 archivos de autor
</commit_message>
<xml_diff>
--- a/fuentes/contenidos/grado10/guion01/GuiaDidactica LE_10_01_CO2.docx
+++ b/fuentes/contenidos/grado10/guion01/GuiaDidactica LE_10_01_CO2.docx
@@ -8,6 +8,8 @@
           <w:b/>
         </w:rPr>
       </w:pPr>
+      <w:bookmarkStart w:id="0" w:name="_GoBack"/>
+      <w:bookmarkEnd w:id="0"/>
       <w:r>
         <w:rPr>
           <w:b/>
@@ -63,6 +65,7 @@
         <w:autoSpaceDE w:val="0"/>
         <w:autoSpaceDN w:val="0"/>
         <w:adjustRightInd w:val="0"/>
+        <w:jc w:val="both"/>
         <w:rPr>
           <w:rFonts w:cs="CheltenhamStd-LightCond"/>
           <w:lang w:val="es-CO" w:eastAsia="ja-JP"/>
@@ -88,31 +91,51 @@
       </w:pPr>
     </w:p>
     <w:p>
+      <w:pPr>
+        <w:jc w:val="both"/>
+      </w:pPr>
       <w:r>
         <w:t>Analizo crítica y creativamente diferentes manifestaciones literarias del contexto universal.</w:t>
       </w:r>
     </w:p>
+    <w:p/>
     <w:p>
       <w:r>
         <w:t>Para lo cual,</w:t>
       </w:r>
     </w:p>
-    <w:p>
+    <w:p/>
+    <w:p>
+      <w:pPr>
+        <w:ind w:left="180" w:hanging="360"/>
+      </w:pPr>
       <w:r>
         <w:t xml:space="preserve">• Leo textos literarios de diversa índole, género, temática y origen. </w:t>
       </w:r>
     </w:p>
     <w:p>
+      <w:pPr>
+        <w:ind w:hanging="180"/>
+        <w:jc w:val="both"/>
+      </w:pPr>
       <w:r>
         <w:t xml:space="preserve">• Identifico en obras de la literatura universal el lenguaje, las características formales, las épocas y escuelas, estilos, tendencias, temáticas, géneros y autores, entre otros aspectos. </w:t>
       </w:r>
     </w:p>
     <w:p>
+      <w:pPr>
+        <w:ind w:hanging="270"/>
+        <w:jc w:val="both"/>
+      </w:pPr>
       <w:r>
         <w:t xml:space="preserve">• Comprendo en los textos que leo las dimensiones éticas, estéticas, filosóficas, entre otras, que se evidencian en ellos. </w:t>
       </w:r>
     </w:p>
     <w:p>
+      <w:pPr>
+        <w:ind w:hanging="180"/>
+        <w:jc w:val="both"/>
+      </w:pPr>
       <w:r>
         <w:t>• Comparo textos de diversos autores, temas, épocas y culturas, y utilizo recursos de la teoría literaria para enriquecer su interpretación.</w:t>
       </w:r>
@@ -180,6 +203,13 @@
     </w:p>
     <w:p>
       <w:pPr>
+        <w:pStyle w:val="Prrafodelista"/>
+        <w:numPr>
+          <w:ilvl w:val="0"/>
+          <w:numId w:val="9"/>
+        </w:numPr>
+        <w:ind w:left="180" w:hanging="180"/>
+        <w:jc w:val="both"/>
         <w:rPr>
           <w:rFonts w:ascii="Cambria" w:hAnsi="Cambria"/>
         </w:rPr>
@@ -212,6 +242,13 @@
     </w:p>
     <w:p>
       <w:pPr>
+        <w:pStyle w:val="Prrafodelista"/>
+        <w:numPr>
+          <w:ilvl w:val="0"/>
+          <w:numId w:val="9"/>
+        </w:numPr>
+        <w:ind w:left="180" w:hanging="180"/>
+        <w:jc w:val="both"/>
         <w:rPr>
           <w:rFonts w:ascii="Cambria" w:hAnsi="Cambria"/>
         </w:rPr>
@@ -225,6 +262,8 @@
     </w:p>
     <w:p>
       <w:pPr>
+        <w:ind w:left="270" w:hanging="270"/>
+        <w:jc w:val="both"/>
         <w:rPr>
           <w:rFonts w:ascii="Cambria" w:hAnsi="Cambria"/>
         </w:rPr>
@@ -269,6 +308,7 @@
     </w:p>
     <w:p>
       <w:pPr>
+        <w:jc w:val="both"/>
         <w:rPr>
           <w:rFonts w:ascii="Cambria" w:hAnsi="Cambria"/>
         </w:rPr>
@@ -323,13 +363,55 @@
         <w:jc w:val="both"/>
       </w:pPr>
       <w:r>
-        <w:t xml:space="preserve">En el desarrollo de este tema se hace importante explicarle al </w:t>
-      </w:r>
-      <w:r>
-        <w:t>estudiante</w:t>
-      </w:r>
-      <w:r>
-        <w:t>, además de indicarle que busque más información sobre los términos y conceptos de la edad media, pues esto será relevante a la hora de acercarse a la poesía, la prosa y el teatro. Por ello, las actividades están destinadas a profundizar y rememorar para de esta manera tejer el mundo renacentista, y así entender y valorar el impacto creativo e intelectual que tuvo la época.</w:t>
+        <w:t xml:space="preserve">En el desarrollo de este tema se </w:t>
+      </w:r>
+      <w:r>
+        <w:t xml:space="preserve">combinan las explicaciones del docente con la búsqueda de </w:t>
+      </w:r>
+      <w:r>
+        <w:t xml:space="preserve">información </w:t>
+      </w:r>
+      <w:r>
+        <w:t xml:space="preserve">de parte del estudiante, con el propósito de generar apropiación de </w:t>
+      </w:r>
+      <w:r>
+        <w:t xml:space="preserve">términos y conceptos de la </w:t>
+      </w:r>
+      <w:r>
+        <w:t>E</w:t>
+      </w:r>
+      <w:r>
+        <w:t xml:space="preserve">dad </w:t>
+      </w:r>
+      <w:r>
+        <w:t>M</w:t>
+      </w:r>
+      <w:r>
+        <w:t>edia</w:t>
+      </w:r>
+      <w:r>
+        <w:t>. Es una aproximación teórica y práctica</w:t>
+      </w:r>
+      <w:r>
+        <w:t xml:space="preserve"> a la poesía, la prosa y el teatro. </w:t>
+      </w:r>
+      <w:r>
+        <w:t>L</w:t>
+      </w:r>
+      <w:r>
+        <w:t xml:space="preserve">as actividades están destinadas a profundizar y rememorar </w:t>
+      </w:r>
+      <w:r>
+        <w:t xml:space="preserve">y </w:t>
+      </w:r>
+      <w:r>
+        <w:t xml:space="preserve">de esta manera tejer el mundo renacentista, </w:t>
+      </w:r>
+      <w:r>
+        <w:t xml:space="preserve">para </w:t>
+      </w:r>
+      <w:r>
+        <w:t>entender y valorar el impacto creativo e intelectual que tuvo la época.</w:t>
       </w:r>
     </w:p>
     <w:p>
@@ -348,7 +430,37 @@
         <w:rPr>
           <w:b/>
         </w:rPr>
-        <w:t xml:space="preserve">La Literatura Renacentista </w:t>
+        <w:t>l</w:t>
+      </w:r>
+      <w:r>
+        <w:rPr>
+          <w:b/>
+        </w:rPr>
+        <w:t xml:space="preserve">a </w:t>
+      </w:r>
+      <w:r>
+        <w:rPr>
+          <w:b/>
+        </w:rPr>
+        <w:t>l</w:t>
+      </w:r>
+      <w:r>
+        <w:rPr>
+          <w:b/>
+        </w:rPr>
+        <w:t xml:space="preserve">iteratura </w:t>
+      </w:r>
+      <w:r>
+        <w:rPr>
+          <w:b/>
+        </w:rPr>
+        <w:t>r</w:t>
+      </w:r>
+      <w:r>
+        <w:rPr>
+          <w:b/>
+        </w:rPr>
+        <w:t xml:space="preserve">enacentista </w:t>
       </w:r>
       <w:r>
         <w:t>se estructura de esta manera:</w:t>
@@ -369,7 +481,19 @@
         <w:jc w:val="both"/>
       </w:pPr>
       <w:r>
-        <w:t>La Literatura Renacentista</w:t>
+        <w:t xml:space="preserve">La </w:t>
+      </w:r>
+      <w:r>
+        <w:t>l</w:t>
+      </w:r>
+      <w:r>
+        <w:t xml:space="preserve">iteratura </w:t>
+      </w:r>
+      <w:r>
+        <w:t>r</w:t>
+      </w:r>
+      <w:r>
+        <w:t>enacentista</w:t>
       </w:r>
     </w:p>
     <w:p>
@@ -388,7 +512,19 @@
         <w:jc w:val="both"/>
       </w:pPr>
       <w:r>
-        <w:t>El Contexto Histórico del Renacimiento</w:t>
+        <w:t xml:space="preserve">El </w:t>
+      </w:r>
+      <w:r>
+        <w:t>c</w:t>
+      </w:r>
+      <w:r>
+        <w:t xml:space="preserve">ontexto </w:t>
+      </w:r>
+      <w:r>
+        <w:t>h</w:t>
+      </w:r>
+      <w:r>
+        <w:t>istórico del Renacimiento</w:t>
       </w:r>
     </w:p>
     <w:p>
@@ -405,7 +541,19 @@
         <w:jc w:val="both"/>
       </w:pPr>
       <w:r>
-        <w:t>3.1.1. El Contexto Social</w:t>
+        <w:t xml:space="preserve">3.1.1. El </w:t>
+      </w:r>
+      <w:r>
+        <w:t>c</w:t>
+      </w:r>
+      <w:r>
+        <w:t xml:space="preserve">ontexto </w:t>
+      </w:r>
+      <w:r>
+        <w:t>s</w:t>
+      </w:r>
+      <w:r>
+        <w:t>ocial</w:t>
       </w:r>
     </w:p>
     <w:p>
@@ -422,7 +570,19 @@
         <w:jc w:val="both"/>
       </w:pPr>
       <w:r>
-        <w:t>3.1.2. El Contexto Cultural</w:t>
+        <w:t xml:space="preserve">3.1.2. El </w:t>
+      </w:r>
+      <w:r>
+        <w:t>c</w:t>
+      </w:r>
+      <w:r>
+        <w:t xml:space="preserve">ontexto </w:t>
+      </w:r>
+      <w:r>
+        <w:t>c</w:t>
+      </w:r>
+      <w:r>
+        <w:t>ultural</w:t>
       </w:r>
     </w:p>
     <w:p>
@@ -432,8 +592,19 @@
         <w:jc w:val="both"/>
       </w:pPr>
       <w:r>
-        <w:lastRenderedPageBreak/>
-        <w:t>3.1.3. La Literatura Colonial en América Latina</w:t>
+        <w:t xml:space="preserve">3.1.3. La </w:t>
+      </w:r>
+      <w:r>
+        <w:t>l</w:t>
+      </w:r>
+      <w:r>
+        <w:t xml:space="preserve">iteratura </w:t>
+      </w:r>
+      <w:r>
+        <w:t>c</w:t>
+      </w:r>
+      <w:r>
+        <w:t>olonial en América Latina</w:t>
       </w:r>
     </w:p>
     <w:p>
@@ -450,7 +621,13 @@
         <w:jc w:val="both"/>
       </w:pPr>
       <w:r>
-        <w:t>3.1.4. El Humanismo y el Renacimiento en las artes</w:t>
+        <w:t xml:space="preserve">3.1.4. El </w:t>
+      </w:r>
+      <w:r>
+        <w:t>h</w:t>
+      </w:r>
+      <w:r>
+        <w:t>umanismo y el Renacimiento en las artes</w:t>
       </w:r>
     </w:p>
     <w:p>
@@ -485,7 +662,13 @@
         <w:jc w:val="both"/>
       </w:pPr>
       <w:r>
-        <w:t>La Poesía</w:t>
+        <w:t xml:space="preserve">La </w:t>
+      </w:r>
+      <w:r>
+        <w:t>p</w:t>
+      </w:r>
+      <w:r>
+        <w:t>oesía</w:t>
       </w:r>
     </w:p>
     <w:p>
@@ -504,7 +687,19 @@
         <w:jc w:val="both"/>
       </w:pPr>
       <w:r>
-        <w:t>La Poesía Renacentista</w:t>
+        <w:t xml:space="preserve">La </w:t>
+      </w:r>
+      <w:r>
+        <w:t>p</w:t>
+      </w:r>
+      <w:r>
+        <w:t xml:space="preserve">oesía </w:t>
+      </w:r>
+      <w:r>
+        <w:t>r</w:t>
+      </w:r>
+      <w:r>
+        <w:t>enacentista</w:t>
       </w:r>
     </w:p>
     <w:p>
@@ -524,7 +719,19 @@
         <w:jc w:val="both"/>
       </w:pPr>
       <w:r>
-        <w:t>La Poesía Popular</w:t>
+        <w:t xml:space="preserve">La </w:t>
+      </w:r>
+      <w:r>
+        <w:t>p</w:t>
+      </w:r>
+      <w:r>
+        <w:t xml:space="preserve">oesía </w:t>
+      </w:r>
+      <w:r>
+        <w:t>p</w:t>
+      </w:r>
+      <w:r>
+        <w:t>opular</w:t>
       </w:r>
     </w:p>
     <w:p>
@@ -537,10 +744,23 @@
     <w:p>
       <w:pPr>
         <w:pStyle w:val="Prrafodelista"/>
-        <w:jc w:val="both"/>
-      </w:pPr>
-      <w:r>
-        <w:t xml:space="preserve">      4.1.2 La Poesía Culta</w:t>
+        <w:ind w:left="1800" w:hanging="720"/>
+        <w:jc w:val="both"/>
+      </w:pPr>
+      <w:r>
+        <w:t xml:space="preserve">4.1.2 La </w:t>
+      </w:r>
+      <w:r>
+        <w:t>p</w:t>
+      </w:r>
+      <w:r>
+        <w:t xml:space="preserve">oesía </w:t>
+      </w:r>
+      <w:r>
+        <w:t>c</w:t>
+      </w:r>
+      <w:r>
+        <w:t>ulta</w:t>
       </w:r>
     </w:p>
     <w:p>
@@ -555,7 +775,13 @@
         <w:jc w:val="both"/>
       </w:pPr>
       <w:r>
-        <w:t>4.2 La Prosa</w:t>
+        <w:t xml:space="preserve">4.2 La </w:t>
+      </w:r>
+      <w:r>
+        <w:t>p</w:t>
+      </w:r>
+      <w:r>
+        <w:t>rosa</w:t>
       </w:r>
     </w:p>
     <w:p>
@@ -570,7 +796,13 @@
         <w:jc w:val="both"/>
       </w:pPr>
       <w:r>
-        <w:t>4.3 El Teatro</w:t>
+        <w:t xml:space="preserve">4.3 El </w:t>
+      </w:r>
+      <w:r>
+        <w:t>t</w:t>
+      </w:r>
+      <w:r>
+        <w:t>eatro</w:t>
       </w:r>
     </w:p>
     <w:p>
@@ -672,8 +904,6 @@
       <w:r>
         <w:t xml:space="preserve"> comunicación oral y escrita. </w:t>
       </w:r>
-      <w:bookmarkStart w:id="0" w:name="_GoBack"/>
-      <w:bookmarkEnd w:id="0"/>
     </w:p>
     <w:p>
       <w:pPr>
@@ -687,6 +917,7 @@
       <w:pgSz w:w="11900" w:h="16840"/>
       <w:pgMar w:top="1417" w:right="1701" w:bottom="1417" w:left="1701" w:header="708" w:footer="708" w:gutter="0"/>
       <w:cols w:space="708"/>
+      <w:docGrid w:linePitch="360"/>
     </w:sectPr>
   </w:body>
 </w:document>
@@ -1476,6 +1707,119 @@
       <w:pPr>
         <w:ind w:left="6480" w:hanging="180"/>
       </w:pPr>
+    </w:lvl>
+  </w:abstractNum>
+  <w:abstractNum w:abstractNumId="7">
+    <w:nsid w:val="67F438C1"/>
+    <w:multiLevelType w:val="hybridMultilevel"/>
+    <w:tmpl w:val="781658D8"/>
+    <w:lvl w:ilvl="0" w:tplc="04090001">
+      <w:start w:val="1"/>
+      <w:numFmt w:val="bullet"/>
+      <w:lvlText w:val=""/>
+      <w:lvlJc w:val="left"/>
+      <w:pPr>
+        <w:ind w:left="720" w:hanging="360"/>
+      </w:pPr>
+      <w:rPr>
+        <w:rFonts w:ascii="Symbol" w:hAnsi="Symbol" w:hint="default"/>
+      </w:rPr>
+    </w:lvl>
+    <w:lvl w:ilvl="1" w:tplc="04090003" w:tentative="1">
+      <w:start w:val="1"/>
+      <w:numFmt w:val="bullet"/>
+      <w:lvlText w:val="o"/>
+      <w:lvlJc w:val="left"/>
+      <w:pPr>
+        <w:ind w:left="1440" w:hanging="360"/>
+      </w:pPr>
+      <w:rPr>
+        <w:rFonts w:ascii="Courier New" w:hAnsi="Courier New" w:cs="Courier New" w:hint="default"/>
+      </w:rPr>
+    </w:lvl>
+    <w:lvl w:ilvl="2" w:tplc="04090005" w:tentative="1">
+      <w:start w:val="1"/>
+      <w:numFmt w:val="bullet"/>
+      <w:lvlText w:val=""/>
+      <w:lvlJc w:val="left"/>
+      <w:pPr>
+        <w:ind w:left="2160" w:hanging="360"/>
+      </w:pPr>
+      <w:rPr>
+        <w:rFonts w:ascii="Wingdings" w:hAnsi="Wingdings" w:hint="default"/>
+      </w:rPr>
+    </w:lvl>
+    <w:lvl w:ilvl="3" w:tplc="04090001" w:tentative="1">
+      <w:start w:val="1"/>
+      <w:numFmt w:val="bullet"/>
+      <w:lvlText w:val=""/>
+      <w:lvlJc w:val="left"/>
+      <w:pPr>
+        <w:ind w:left="2880" w:hanging="360"/>
+      </w:pPr>
+      <w:rPr>
+        <w:rFonts w:ascii="Symbol" w:hAnsi="Symbol" w:hint="default"/>
+      </w:rPr>
+    </w:lvl>
+    <w:lvl w:ilvl="4" w:tplc="04090003" w:tentative="1">
+      <w:start w:val="1"/>
+      <w:numFmt w:val="bullet"/>
+      <w:lvlText w:val="o"/>
+      <w:lvlJc w:val="left"/>
+      <w:pPr>
+        <w:ind w:left="3600" w:hanging="360"/>
+      </w:pPr>
+      <w:rPr>
+        <w:rFonts w:ascii="Courier New" w:hAnsi="Courier New" w:cs="Courier New" w:hint="default"/>
+      </w:rPr>
+    </w:lvl>
+    <w:lvl w:ilvl="5" w:tplc="04090005" w:tentative="1">
+      <w:start w:val="1"/>
+      <w:numFmt w:val="bullet"/>
+      <w:lvlText w:val=""/>
+      <w:lvlJc w:val="left"/>
+      <w:pPr>
+        <w:ind w:left="4320" w:hanging="360"/>
+      </w:pPr>
+      <w:rPr>
+        <w:rFonts w:ascii="Wingdings" w:hAnsi="Wingdings" w:hint="default"/>
+      </w:rPr>
+    </w:lvl>
+    <w:lvl w:ilvl="6" w:tplc="04090001" w:tentative="1">
+      <w:start w:val="1"/>
+      <w:numFmt w:val="bullet"/>
+      <w:lvlText w:val=""/>
+      <w:lvlJc w:val="left"/>
+      <w:pPr>
+        <w:ind w:left="5040" w:hanging="360"/>
+      </w:pPr>
+      <w:rPr>
+        <w:rFonts w:ascii="Symbol" w:hAnsi="Symbol" w:hint="default"/>
+      </w:rPr>
+    </w:lvl>
+    <w:lvl w:ilvl="7" w:tplc="04090003" w:tentative="1">
+      <w:start w:val="1"/>
+      <w:numFmt w:val="bullet"/>
+      <w:lvlText w:val="o"/>
+      <w:lvlJc w:val="left"/>
+      <w:pPr>
+        <w:ind w:left="5760" w:hanging="360"/>
+      </w:pPr>
+      <w:rPr>
+        <w:rFonts w:ascii="Courier New" w:hAnsi="Courier New" w:cs="Courier New" w:hint="default"/>
+      </w:rPr>
+    </w:lvl>
+    <w:lvl w:ilvl="8" w:tplc="04090005" w:tentative="1">
+      <w:start w:val="1"/>
+      <w:numFmt w:val="bullet"/>
+      <w:lvlText w:val=""/>
+      <w:lvlJc w:val="left"/>
+      <w:pPr>
+        <w:ind w:left="6480" w:hanging="360"/>
+      </w:pPr>
+      <w:rPr>
+        <w:rFonts w:ascii="Wingdings" w:hAnsi="Wingdings" w:hint="default"/>
+      </w:rPr>
     </w:lvl>
   </w:abstractNum>
   <w:num w:numId="1">
@@ -1501,6 +1845,9 @@
   </w:num>
   <w:num w:numId="8">
     <w:abstractNumId w:val="3"/>
+  </w:num>
+  <w:num w:numId="9">
+    <w:abstractNumId w:val="7"/>
   </w:num>
 </w:numbering>
 </file>

</xml_diff>